<commit_message>
Add functionality to export convergence history to csv
</commit_message>
<xml_diff>
--- a/Report/454 Power Flow Analysis Project Report.docx
+++ b/Report/454 Power Flow Analysis Project Report.docx
@@ -105,15 +105,7 @@
         <w:t xml:space="preserve">the complex power at each node within the system is dependent upon the values of </w:t>
       </w:r>
       <w:r>
-        <w:t xml:space="preserve">power injected into the system, the system’s </w:t>
-      </w:r>
-      <w:proofErr w:type="gramStart"/>
-      <w:r>
-        <w:t>topography</w:t>
-      </w:r>
-      <w:proofErr w:type="gramEnd"/>
-      <w:r>
-        <w:t xml:space="preserve"> and the physical properties of the system</w:t>
+        <w:t>power injected into the system, the system’s topography and the physical properties of the system</w:t>
       </w:r>
       <w:r>
         <w:t xml:space="preserve">. This yields a complicated </w:t>
@@ -157,15 +149,7 @@
         <w:t xml:space="preserve">designations break down the power flow equations </w:t>
       </w:r>
       <w:r>
-        <w:t xml:space="preserve">at each node into two </w:t>
-      </w:r>
-      <w:proofErr w:type="gramStart"/>
-      <w:r>
-        <w:t>groups;</w:t>
-      </w:r>
-      <w:proofErr w:type="gramEnd"/>
-      <w:r>
-        <w:t xml:space="preserve"> the explicit equations and the</w:t>
+        <w:t>at each node into two groups; the explicit equations and the</w:t>
       </w:r>
       <w:r>
         <w:t xml:space="preserve"> implicit equations. Explicit equations are, as implied, simpler to solve for. </w:t>
@@ -201,15 +185,7 @@
         <w:t>admittances between all nodes</w:t>
       </w:r>
       <w:r>
-        <w:t xml:space="preserve">, building a matrix of </w:t>
-      </w:r>
-      <w:proofErr w:type="gramStart"/>
-      <w:r>
-        <w:t>all of</w:t>
-      </w:r>
-      <w:proofErr w:type="gramEnd"/>
-      <w:r>
-        <w:t xml:space="preserve"> the power flow equations at each node and another matrix with </w:t>
+        <w:t xml:space="preserve">, building a matrix of all of the power flow equations at each node and another matrix with </w:t>
       </w:r>
       <w:r>
         <w:t xml:space="preserve">assumptions of values of the unknown variables. A Jacobian matrix of the power flow equations is </w:t>
@@ -302,13 +278,8 @@
     </w:p>
     <w:p>
       <w:r>
-        <w:t xml:space="preserve">This Jacobian matrix is then </w:t>
-      </w:r>
-      <w:proofErr w:type="gramStart"/>
-      <w:r>
-        <w:t>inverted</w:t>
-      </w:r>
-      <w:proofErr w:type="gramEnd"/>
+        <w:t>This Jacobian matrix is then inverted</w:t>
+      </w:r>
       <w:r>
         <w:t xml:space="preserve"> and it is multiplied by the negative</w:t>
       </w:r>
@@ -5571,7 +5542,7 @@
                                     </pic:cNvPicPr>
                                   </pic:nvPicPr>
                                   <pic:blipFill>
-                                    <a:blip r:embed="rId7">
+                                    <a:blip r:embed="rId8">
                                       <a:extLst>
                                         <a:ext uri="{28A0092B-C50C-407E-A947-70E740481C1C}">
                                           <a14:useLocalDpi xmlns:a14="http://schemas.microsoft.com/office/drawing/2010/main" val="0"/>
@@ -7208,15 +7179,7 @@
         <w:t>hypothetical power system</w:t>
       </w:r>
       <w:r>
-        <w:t xml:space="preserve">. The power system’s topography was provided along with data regarding </w:t>
-      </w:r>
-      <w:proofErr w:type="gramStart"/>
-      <w:r>
-        <w:t>all of</w:t>
-      </w:r>
-      <w:proofErr w:type="gramEnd"/>
-      <w:r>
-        <w:t xml:space="preserve"> the generators and busses.</w:t>
+        <w:t>. The power system’s topography was provided along with data regarding all of the generators and busses.</w:t>
       </w:r>
       <w:r>
         <w:t xml:space="preserve"> Some values of the variables at the busses were permanently established </w:t>
@@ -7241,21 +7204,7 @@
         <w:rPr>
           <w:u w:val="single"/>
         </w:rPr>
-        <w:t xml:space="preserve">, </w:t>
-      </w:r>
-      <w:proofErr w:type="gramStart"/>
-      <w:r>
-        <w:rPr>
-          <w:u w:val="single"/>
-        </w:rPr>
-        <w:t>imports</w:t>
-      </w:r>
-      <w:proofErr w:type="gramEnd"/>
-      <w:r>
-        <w:rPr>
-          <w:u w:val="single"/>
-        </w:rPr>
-        <w:t xml:space="preserve"> and inputs:</w:t>
+        <w:t>, imports and inputs:</w:t>
       </w:r>
     </w:p>
     <w:p>
@@ -7434,15 +7383,7 @@
         <w:t>-</w:t>
       </w:r>
       <w:r>
-        <w:t xml:space="preserve">value at all busses </w:t>
-      </w:r>
-      <w:proofErr w:type="gramStart"/>
-      <w:r>
-        <w:t>with the exception of</w:t>
-      </w:r>
-      <w:proofErr w:type="gramEnd"/>
-      <w:r>
-        <w:t xml:space="preserve"> the slack bus. Python iterated over the input file to </w:t>
+        <w:t xml:space="preserve">value at all busses with the exception of the slack bus. Python iterated over the input file to </w:t>
       </w:r>
       <w:r>
         <w:t xml:space="preserve">place the given P values into this matrix. The program then iterated over </w:t>
@@ -7607,16 +7548,7 @@
           <w:color w:val="202122"/>
           <w:shd w:val="clear" w:color="auto" w:fill="FFFFFF"/>
         </w:rPr>
-        <w:t xml:space="preserve"> to find current values of P and </w:t>
-      </w:r>
-      <w:proofErr w:type="gramStart"/>
-      <w:r>
-        <w:rPr>
-          <w:rFonts w:cstheme="minorHAnsi"/>
-          <w:color w:val="202122"/>
-          <w:shd w:val="clear" w:color="auto" w:fill="FFFFFF"/>
-        </w:rPr>
-        <w:t>Q.</w:t>
+        <w:t xml:space="preserve"> to find current values of P and Q.</w:t>
       </w:r>
       <w:r>
         <w:rPr>
@@ -7648,16 +7580,7 @@
           <w:color w:val="202122"/>
           <w:shd w:val="clear" w:color="auto" w:fill="FFFFFF"/>
         </w:rPr>
-        <w:t xml:space="preserve"> P</w:t>
-      </w:r>
-      <w:proofErr w:type="gramEnd"/>
-      <w:r>
-        <w:rPr>
-          <w:rFonts w:cstheme="minorHAnsi"/>
-          <w:color w:val="202122"/>
-          <w:shd w:val="clear" w:color="auto" w:fill="FFFFFF"/>
-        </w:rPr>
-        <w:t xml:space="preserve"> and Q</w:t>
+        <w:t xml:space="preserve"> P and Q</w:t>
       </w:r>
       <w:r>
         <w:rPr>
@@ -7844,25 +7767,7 @@
           <w:color w:val="202122"/>
           <w:shd w:val="clear" w:color="auto" w:fill="FFFFFF"/>
         </w:rPr>
-        <w:t xml:space="preserve">verts </w:t>
-      </w:r>
-      <w:proofErr w:type="gramStart"/>
-      <w:r>
-        <w:rPr>
-          <w:rFonts w:cstheme="minorHAnsi"/>
-          <w:color w:val="202122"/>
-          <w:shd w:val="clear" w:color="auto" w:fill="FFFFFF"/>
-        </w:rPr>
-        <w:t>all of</w:t>
-      </w:r>
-      <w:proofErr w:type="gramEnd"/>
-      <w:r>
-        <w:rPr>
-          <w:rFonts w:cstheme="minorHAnsi"/>
-          <w:color w:val="202122"/>
-          <w:shd w:val="clear" w:color="auto" w:fill="FFFFFF"/>
-        </w:rPr>
-        <w:t xml:space="preserve"> the values within the </w:t>
+        <w:t xml:space="preserve">verts all of the values within the </w:t>
       </w:r>
       <w:r>
         <w:rPr>
@@ -8345,25 +8250,7 @@
           <w:color w:val="202122"/>
           <w:shd w:val="clear" w:color="auto" w:fill="FFFFFF"/>
         </w:rPr>
-        <w:t xml:space="preserve">In this same section, mismatch parameters were </w:t>
-      </w:r>
-      <w:proofErr w:type="gramStart"/>
-      <w:r>
-        <w:rPr>
-          <w:rFonts w:cstheme="minorHAnsi"/>
-          <w:color w:val="202122"/>
-          <w:shd w:val="clear" w:color="auto" w:fill="FFFFFF"/>
-        </w:rPr>
-        <w:t>declared</w:t>
-      </w:r>
-      <w:proofErr w:type="gramEnd"/>
-      <w:r>
-        <w:rPr>
-          <w:rFonts w:cstheme="minorHAnsi"/>
-          <w:color w:val="202122"/>
-          <w:shd w:val="clear" w:color="auto" w:fill="FFFFFF"/>
-        </w:rPr>
-        <w:t xml:space="preserve"> and a maximum number of iterations was added as a method to prevent the program from running eternally if the </w:t>
+        <w:t xml:space="preserve">In this same section, mismatch parameters were declared and a maximum number of iterations was added as a method to prevent the program from running eternally if the </w:t>
       </w:r>
       <w:r>
         <w:rPr>
@@ -8416,25 +8303,7 @@
           <w:color w:val="202122"/>
           <w:shd w:val="clear" w:color="auto" w:fill="FFFFFF"/>
         </w:rPr>
-        <w:t xml:space="preserve">e Newton-Raphson method operates as a “while loop” </w:t>
-      </w:r>
-      <w:proofErr w:type="gramStart"/>
-      <w:r>
-        <w:rPr>
-          <w:rFonts w:cstheme="minorHAnsi"/>
-          <w:color w:val="202122"/>
-          <w:shd w:val="clear" w:color="auto" w:fill="FFFFFF"/>
-        </w:rPr>
-        <w:t>as long as</w:t>
-      </w:r>
-      <w:proofErr w:type="gramEnd"/>
-      <w:r>
-        <w:rPr>
-          <w:rFonts w:cstheme="minorHAnsi"/>
-          <w:color w:val="202122"/>
-          <w:shd w:val="clear" w:color="auto" w:fill="FFFFFF"/>
-        </w:rPr>
-        <w:t xml:space="preserve"> the mismatch of P and Q at any bus is larger than the acceptable mismatch of 0.1.</w:t>
+        <w:t>e Newton-Raphson method operates as a “while loop” as long as the mismatch of P and Q at any bus is larger than the acceptable mismatch of 0.1.</w:t>
       </w:r>
       <w:r>
         <w:rPr>
@@ -8707,25 +8576,7 @@
           <w:color w:val="202122"/>
           <w:shd w:val="clear" w:color="auto" w:fill="FFFFFF"/>
         </w:rPr>
-        <w:t xml:space="preserve">, line flows can be calculated. </w:t>
-      </w:r>
-      <w:proofErr w:type="gramStart"/>
-      <w:r>
-        <w:rPr>
-          <w:rFonts w:cstheme="minorHAnsi"/>
-          <w:color w:val="202122"/>
-          <w:shd w:val="clear" w:color="auto" w:fill="FFFFFF"/>
-        </w:rPr>
-        <w:t>All of</w:t>
-      </w:r>
-      <w:proofErr w:type="gramEnd"/>
-      <w:r>
-        <w:rPr>
-          <w:rFonts w:cstheme="minorHAnsi"/>
-          <w:color w:val="202122"/>
-          <w:shd w:val="clear" w:color="auto" w:fill="FFFFFF"/>
-        </w:rPr>
-        <w:t xml:space="preserve"> this information is housed within a new matrix that defines all system characteristics. These values are compared to the </w:t>
+        <w:t xml:space="preserve">, line flows can be calculated. All of this information is housed within a new matrix that defines all system characteristics. These values are compared to the </w:t>
       </w:r>
       <w:r>
         <w:rPr>
@@ -8830,15 +8681,7 @@
     <w:p>
       <w:r>
         <w:tab/>
-        <w:t xml:space="preserve">Additional system testing would be used to ensure the outputs of the program meet the system’s requirements and to verify that ratings within the system had not </w:t>
-      </w:r>
-      <w:proofErr w:type="gramStart"/>
-      <w:r>
-        <w:t>be</w:t>
-      </w:r>
-      <w:proofErr w:type="gramEnd"/>
-      <w:r>
-        <w:t xml:space="preserve"> violated. </w:t>
+        <w:t xml:space="preserve">Additional system testing would be used to ensure the outputs of the program meet the system’s requirements and to verify that ratings within the system had not be violated. </w:t>
       </w:r>
     </w:p>
     <w:p>
@@ -8878,29 +8721,13 @@
     <w:p>
       <w:r>
         <w:tab/>
-        <w:t>(</w:t>
-      </w:r>
-      <w:proofErr w:type="gramStart"/>
-      <w:r>
-        <w:t>largest</w:t>
-      </w:r>
-      <w:proofErr w:type="gramEnd"/>
-      <w:r>
-        <w:t xml:space="preserve"> active power mismatch)</w:t>
+        <w:t>(largest active power mismatch)</w:t>
       </w:r>
     </w:p>
     <w:p>
       <w:r>
         <w:tab/>
-        <w:t>(</w:t>
-      </w:r>
-      <w:proofErr w:type="gramStart"/>
-      <w:r>
-        <w:t>largest</w:t>
-      </w:r>
-      <w:proofErr w:type="gramEnd"/>
-      <w:r>
-        <w:t xml:space="preserve"> reactive power mismatch and bus location)</w:t>
+        <w:t>(largest reactive power mismatch and bus location)</w:t>
       </w:r>
     </w:p>
     <w:p>

</xml_diff>